<commit_message>
Adicionadas diversas funcionalidades, questionário de depressão, streams no histórico e integração entre telas.
</commit_message>
<xml_diff>
--- a/docs/PROJETO PICS UNIFAP.docx
+++ b/docs/PROJETO PICS UNIFAP.docx
@@ -4241,7 +4241,7 @@
       </w:pPr>
       <w:r>
         <w:drawing>
-          <wp:anchor behindDoc="1" distT="0" distB="0" distL="0" distR="0" simplePos="0" locked="0" layoutInCell="0" allowOverlap="1" relativeHeight="7">
+          <wp:anchor behindDoc="1" distT="0" distB="0" distL="0" distR="0" simplePos="0" locked="0" layoutInCell="0" allowOverlap="1" relativeHeight="2">
             <wp:simplePos x="0" y="0"/>
             <wp:positionH relativeFrom="column">
               <wp:posOffset>767715</wp:posOffset>
@@ -5344,10 +5344,10 @@
       </w:tblPr>
       <w:tblGrid>
         <w:gridCol w:w="2524"/>
-        <w:gridCol w:w="1595"/>
-        <w:gridCol w:w="1459"/>
-        <w:gridCol w:w="1457"/>
-        <w:gridCol w:w="1459"/>
+        <w:gridCol w:w="1594"/>
+        <w:gridCol w:w="1460"/>
+        <w:gridCol w:w="1456"/>
+        <w:gridCol w:w="1460"/>
       </w:tblGrid>
       <w:tr>
         <w:trPr/>
@@ -5359,7 +5359,8 @@
           <w:p>
             <w:pPr>
               <w:pStyle w:val="Normal"/>
-              <w:widowControl/>
+              <w:widowControl w:val="false"/>
+              <w:suppressAutoHyphens w:val="true"/>
               <w:spacing w:lineRule="auto" w:line="360" w:before="0" w:after="0"/>
               <w:jc w:val="both"/>
               <w:rPr>
@@ -5387,13 +5388,14 @@
         </w:tc>
         <w:tc>
           <w:tcPr>
-            <w:tcW w:w="1595" w:type="dxa"/>
+            <w:tcW w:w="1594" w:type="dxa"/>
             <w:tcBorders/>
           </w:tcPr>
           <w:p>
             <w:pPr>
               <w:pStyle w:val="Normal"/>
-              <w:widowControl/>
+              <w:widowControl w:val="false"/>
+              <w:suppressAutoHyphens w:val="true"/>
               <w:spacing w:lineRule="auto" w:line="360" w:before="0" w:after="0"/>
               <w:jc w:val="both"/>
               <w:rPr>
@@ -5421,13 +5423,14 @@
         </w:tc>
         <w:tc>
           <w:tcPr>
-            <w:tcW w:w="1459" w:type="dxa"/>
+            <w:tcW w:w="1460" w:type="dxa"/>
             <w:tcBorders/>
           </w:tcPr>
           <w:p>
             <w:pPr>
               <w:pStyle w:val="Normal"/>
-              <w:widowControl/>
+              <w:widowControl w:val="false"/>
+              <w:suppressAutoHyphens w:val="true"/>
               <w:spacing w:lineRule="auto" w:line="360" w:before="0" w:after="0"/>
               <w:jc w:val="center"/>
               <w:rPr>
@@ -5455,13 +5458,14 @@
         </w:tc>
         <w:tc>
           <w:tcPr>
-            <w:tcW w:w="1457" w:type="dxa"/>
+            <w:tcW w:w="1456" w:type="dxa"/>
             <w:tcBorders/>
           </w:tcPr>
           <w:p>
             <w:pPr>
               <w:pStyle w:val="Normal"/>
-              <w:widowControl/>
+              <w:widowControl w:val="false"/>
+              <w:suppressAutoHyphens w:val="true"/>
               <w:spacing w:lineRule="auto" w:line="360" w:before="0" w:after="0"/>
               <w:jc w:val="center"/>
               <w:rPr>
@@ -5489,13 +5493,14 @@
         </w:tc>
         <w:tc>
           <w:tcPr>
-            <w:tcW w:w="1459" w:type="dxa"/>
+            <w:tcW w:w="1460" w:type="dxa"/>
             <w:tcBorders/>
           </w:tcPr>
           <w:p>
             <w:pPr>
               <w:pStyle w:val="Normal"/>
-              <w:widowControl/>
+              <w:widowControl w:val="false"/>
+              <w:suppressAutoHyphens w:val="true"/>
               <w:spacing w:lineRule="auto" w:line="360" w:before="0" w:after="0"/>
               <w:jc w:val="center"/>
               <w:rPr>
@@ -5532,7 +5537,8 @@
           <w:p>
             <w:pPr>
               <w:pStyle w:val="Normal"/>
-              <w:widowControl/>
+              <w:widowControl w:val="false"/>
+              <w:suppressAutoHyphens w:val="true"/>
               <w:spacing w:lineRule="auto" w:line="360" w:before="0" w:after="0"/>
               <w:jc w:val="both"/>
               <w:rPr>
@@ -5560,13 +5566,14 @@
         </w:tc>
         <w:tc>
           <w:tcPr>
-            <w:tcW w:w="1595" w:type="dxa"/>
+            <w:tcW w:w="1594" w:type="dxa"/>
             <w:tcBorders/>
           </w:tcPr>
           <w:p>
             <w:pPr>
               <w:pStyle w:val="Normal"/>
-              <w:widowControl/>
+              <w:widowControl w:val="false"/>
+              <w:suppressAutoHyphens w:val="true"/>
               <w:spacing w:lineRule="auto" w:line="360" w:before="0" w:after="0"/>
               <w:jc w:val="center"/>
               <w:rPr>
@@ -5594,13 +5601,14 @@
         </w:tc>
         <w:tc>
           <w:tcPr>
-            <w:tcW w:w="1459" w:type="dxa"/>
+            <w:tcW w:w="1460" w:type="dxa"/>
             <w:tcBorders/>
           </w:tcPr>
           <w:p>
             <w:pPr>
               <w:pStyle w:val="Normal"/>
-              <w:widowControl/>
+              <w:widowControl w:val="false"/>
+              <w:suppressAutoHyphens w:val="true"/>
               <w:spacing w:lineRule="auto" w:line="360" w:before="0" w:after="0"/>
               <w:jc w:val="center"/>
               <w:rPr>
@@ -5628,13 +5636,14 @@
         </w:tc>
         <w:tc>
           <w:tcPr>
-            <w:tcW w:w="1457" w:type="dxa"/>
+            <w:tcW w:w="1456" w:type="dxa"/>
             <w:tcBorders/>
           </w:tcPr>
           <w:p>
             <w:pPr>
               <w:pStyle w:val="Normal"/>
-              <w:widowControl/>
+              <w:widowControl w:val="false"/>
+              <w:suppressAutoHyphens w:val="true"/>
               <w:spacing w:lineRule="auto" w:line="360" w:before="0" w:after="0"/>
               <w:jc w:val="center"/>
               <w:rPr>
@@ -5662,13 +5671,14 @@
         </w:tc>
         <w:tc>
           <w:tcPr>
-            <w:tcW w:w="1459" w:type="dxa"/>
+            <w:tcW w:w="1460" w:type="dxa"/>
             <w:tcBorders/>
           </w:tcPr>
           <w:p>
             <w:pPr>
               <w:pStyle w:val="Normal"/>
-              <w:widowControl/>
+              <w:widowControl w:val="false"/>
+              <w:suppressAutoHyphens w:val="true"/>
               <w:spacing w:lineRule="auto" w:line="360" w:before="0" w:after="0"/>
               <w:jc w:val="center"/>
               <w:rPr>
@@ -5705,7 +5715,8 @@
           <w:p>
             <w:pPr>
               <w:pStyle w:val="Normal"/>
-              <w:widowControl/>
+              <w:widowControl w:val="false"/>
+              <w:suppressAutoHyphens w:val="true"/>
               <w:spacing w:lineRule="auto" w:line="360" w:before="0" w:after="0"/>
               <w:jc w:val="both"/>
               <w:rPr>
@@ -5733,13 +5744,14 @@
         </w:tc>
         <w:tc>
           <w:tcPr>
-            <w:tcW w:w="1595" w:type="dxa"/>
+            <w:tcW w:w="1594" w:type="dxa"/>
             <w:tcBorders/>
           </w:tcPr>
           <w:p>
             <w:pPr>
               <w:pStyle w:val="Normal"/>
-              <w:widowControl/>
+              <w:widowControl w:val="false"/>
+              <w:suppressAutoHyphens w:val="true"/>
               <w:spacing w:lineRule="auto" w:line="360" w:before="0" w:after="0"/>
               <w:jc w:val="center"/>
               <w:rPr>
@@ -5767,13 +5779,14 @@
         </w:tc>
         <w:tc>
           <w:tcPr>
-            <w:tcW w:w="1459" w:type="dxa"/>
+            <w:tcW w:w="1460" w:type="dxa"/>
             <w:tcBorders/>
           </w:tcPr>
           <w:p>
             <w:pPr>
               <w:pStyle w:val="Normal"/>
-              <w:widowControl/>
+              <w:widowControl w:val="false"/>
+              <w:suppressAutoHyphens w:val="true"/>
               <w:spacing w:lineRule="auto" w:line="360" w:before="0" w:after="0"/>
               <w:jc w:val="center"/>
               <w:rPr>
@@ -5787,26 +5800,25 @@
             </w:pPr>
             <w:r>
               <w:rPr>
-                <w:rFonts w:eastAsia="Calibri" w:cs="Arial" w:ascii="Arial" w:hAnsi="Arial"/>
+                <w:rFonts w:cs="Arial" w:ascii="Arial" w:hAnsi="Arial"/>
                 <w:b/>
                 <w:bCs/>
-                <w:kern w:val="0"/>
-                <w:sz w:val="22"/>
-                <w:szCs w:val="22"/>
-                <w:lang w:val="pt-BR" w:eastAsia="en-US" w:bidi="ar-SA"/>
+                <w:sz w:val="24"/>
+                <w:szCs w:val="24"/>
               </w:rPr>
             </w:r>
           </w:p>
         </w:tc>
         <w:tc>
           <w:tcPr>
-            <w:tcW w:w="1457" w:type="dxa"/>
+            <w:tcW w:w="1456" w:type="dxa"/>
             <w:tcBorders/>
           </w:tcPr>
           <w:p>
             <w:pPr>
               <w:pStyle w:val="Normal"/>
-              <w:widowControl/>
+              <w:widowControl w:val="false"/>
+              <w:suppressAutoHyphens w:val="true"/>
               <w:spacing w:lineRule="auto" w:line="360" w:before="0" w:after="0"/>
               <w:jc w:val="center"/>
               <w:rPr>
@@ -5820,26 +5832,25 @@
             </w:pPr>
             <w:r>
               <w:rPr>
-                <w:rFonts w:eastAsia="Calibri" w:cs="Arial" w:ascii="Arial" w:hAnsi="Arial"/>
+                <w:rFonts w:cs="Arial" w:ascii="Arial" w:hAnsi="Arial"/>
                 <w:b/>
                 <w:bCs/>
-                <w:kern w:val="0"/>
-                <w:sz w:val="22"/>
-                <w:szCs w:val="22"/>
-                <w:lang w:val="pt-BR" w:eastAsia="en-US" w:bidi="ar-SA"/>
+                <w:sz w:val="24"/>
+                <w:szCs w:val="24"/>
               </w:rPr>
             </w:r>
           </w:p>
         </w:tc>
         <w:tc>
           <w:tcPr>
-            <w:tcW w:w="1459" w:type="dxa"/>
+            <w:tcW w:w="1460" w:type="dxa"/>
             <w:tcBorders/>
           </w:tcPr>
           <w:p>
             <w:pPr>
               <w:pStyle w:val="Normal"/>
-              <w:widowControl/>
+              <w:widowControl w:val="false"/>
+              <w:suppressAutoHyphens w:val="true"/>
               <w:spacing w:lineRule="auto" w:line="360" w:before="0" w:after="0"/>
               <w:jc w:val="center"/>
               <w:rPr>
@@ -5853,13 +5864,11 @@
             </w:pPr>
             <w:r>
               <w:rPr>
-                <w:rFonts w:eastAsia="Calibri" w:cs="Arial" w:ascii="Arial" w:hAnsi="Arial"/>
+                <w:rFonts w:cs="Arial" w:ascii="Arial" w:hAnsi="Arial"/>
                 <w:b/>
                 <w:bCs/>
-                <w:kern w:val="0"/>
-                <w:sz w:val="22"/>
-                <w:szCs w:val="22"/>
-                <w:lang w:val="pt-BR" w:eastAsia="en-US" w:bidi="ar-SA"/>
+                <w:sz w:val="24"/>
+                <w:szCs w:val="24"/>
               </w:rPr>
             </w:r>
           </w:p>
@@ -5875,7 +5884,8 @@
           <w:p>
             <w:pPr>
               <w:pStyle w:val="Normal"/>
-              <w:widowControl/>
+              <w:widowControl w:val="false"/>
+              <w:suppressAutoHyphens w:val="true"/>
               <w:spacing w:lineRule="auto" w:line="360" w:before="0" w:after="0"/>
               <w:jc w:val="both"/>
               <w:rPr>
@@ -5903,13 +5913,14 @@
         </w:tc>
         <w:tc>
           <w:tcPr>
-            <w:tcW w:w="1595" w:type="dxa"/>
+            <w:tcW w:w="1594" w:type="dxa"/>
             <w:tcBorders/>
           </w:tcPr>
           <w:p>
             <w:pPr>
               <w:pStyle w:val="Normal"/>
-              <w:widowControl/>
+              <w:widowControl w:val="false"/>
+              <w:suppressAutoHyphens w:val="true"/>
               <w:spacing w:lineRule="auto" w:line="360" w:before="0" w:after="0"/>
               <w:jc w:val="center"/>
               <w:rPr>
@@ -5923,26 +5934,25 @@
             </w:pPr>
             <w:r>
               <w:rPr>
-                <w:rFonts w:eastAsia="Calibri" w:cs="Arial" w:ascii="Arial" w:hAnsi="Arial"/>
+                <w:rFonts w:cs="Arial" w:ascii="Arial" w:hAnsi="Arial"/>
                 <w:b/>
                 <w:bCs/>
-                <w:kern w:val="0"/>
-                <w:sz w:val="22"/>
-                <w:szCs w:val="22"/>
-                <w:lang w:val="pt-BR" w:eastAsia="en-US" w:bidi="ar-SA"/>
+                <w:sz w:val="24"/>
+                <w:szCs w:val="24"/>
               </w:rPr>
             </w:r>
           </w:p>
         </w:tc>
         <w:tc>
           <w:tcPr>
-            <w:tcW w:w="1459" w:type="dxa"/>
+            <w:tcW w:w="1460" w:type="dxa"/>
             <w:tcBorders/>
           </w:tcPr>
           <w:p>
             <w:pPr>
               <w:pStyle w:val="Normal"/>
-              <w:widowControl/>
+              <w:widowControl w:val="false"/>
+              <w:suppressAutoHyphens w:val="true"/>
               <w:spacing w:lineRule="auto" w:line="360" w:before="0" w:after="0"/>
               <w:jc w:val="center"/>
               <w:rPr>
@@ -5970,13 +5980,14 @@
         </w:tc>
         <w:tc>
           <w:tcPr>
-            <w:tcW w:w="1457" w:type="dxa"/>
+            <w:tcW w:w="1456" w:type="dxa"/>
             <w:tcBorders/>
           </w:tcPr>
           <w:p>
             <w:pPr>
               <w:pStyle w:val="Normal"/>
-              <w:widowControl/>
+              <w:widowControl w:val="false"/>
+              <w:suppressAutoHyphens w:val="true"/>
               <w:spacing w:lineRule="auto" w:line="360" w:before="0" w:after="0"/>
               <w:jc w:val="center"/>
               <w:rPr>
@@ -6004,13 +6015,14 @@
         </w:tc>
         <w:tc>
           <w:tcPr>
-            <w:tcW w:w="1459" w:type="dxa"/>
+            <w:tcW w:w="1460" w:type="dxa"/>
             <w:tcBorders/>
           </w:tcPr>
           <w:p>
             <w:pPr>
               <w:pStyle w:val="Normal"/>
-              <w:widowControl/>
+              <w:widowControl w:val="false"/>
+              <w:suppressAutoHyphens w:val="true"/>
               <w:spacing w:lineRule="auto" w:line="360" w:before="0" w:after="0"/>
               <w:jc w:val="center"/>
               <w:rPr>
@@ -6047,7 +6059,8 @@
           <w:p>
             <w:pPr>
               <w:pStyle w:val="Normal"/>
-              <w:widowControl/>
+              <w:widowControl w:val="false"/>
+              <w:suppressAutoHyphens w:val="true"/>
               <w:spacing w:lineRule="auto" w:line="360" w:before="0" w:after="0"/>
               <w:jc w:val="both"/>
               <w:rPr>
@@ -6075,13 +6088,14 @@
         </w:tc>
         <w:tc>
           <w:tcPr>
-            <w:tcW w:w="1595" w:type="dxa"/>
+            <w:tcW w:w="1594" w:type="dxa"/>
             <w:tcBorders/>
           </w:tcPr>
           <w:p>
             <w:pPr>
               <w:pStyle w:val="Normal"/>
-              <w:widowControl/>
+              <w:widowControl w:val="false"/>
+              <w:suppressAutoHyphens w:val="true"/>
               <w:spacing w:lineRule="auto" w:line="360" w:before="0" w:after="0"/>
               <w:jc w:val="center"/>
               <w:rPr>
@@ -6095,26 +6109,25 @@
             </w:pPr>
             <w:r>
               <w:rPr>
-                <w:rFonts w:eastAsia="Calibri" w:cs="Arial" w:ascii="Arial" w:hAnsi="Arial"/>
+                <w:rFonts w:cs="Arial" w:ascii="Arial" w:hAnsi="Arial"/>
                 <w:b/>
                 <w:bCs/>
-                <w:kern w:val="0"/>
-                <w:sz w:val="22"/>
-                <w:szCs w:val="22"/>
-                <w:lang w:val="pt-BR" w:eastAsia="en-US" w:bidi="ar-SA"/>
+                <w:sz w:val="24"/>
+                <w:szCs w:val="24"/>
               </w:rPr>
             </w:r>
           </w:p>
         </w:tc>
         <w:tc>
           <w:tcPr>
-            <w:tcW w:w="1459" w:type="dxa"/>
+            <w:tcW w:w="1460" w:type="dxa"/>
             <w:tcBorders/>
           </w:tcPr>
           <w:p>
             <w:pPr>
               <w:pStyle w:val="Normal"/>
-              <w:widowControl/>
+              <w:widowControl w:val="false"/>
+              <w:suppressAutoHyphens w:val="true"/>
               <w:spacing w:lineRule="auto" w:line="360" w:before="0" w:after="0"/>
               <w:jc w:val="center"/>
               <w:rPr>
@@ -6142,13 +6155,14 @@
         </w:tc>
         <w:tc>
           <w:tcPr>
-            <w:tcW w:w="1457" w:type="dxa"/>
+            <w:tcW w:w="1456" w:type="dxa"/>
             <w:tcBorders/>
           </w:tcPr>
           <w:p>
             <w:pPr>
               <w:pStyle w:val="Normal"/>
-              <w:widowControl/>
+              <w:widowControl w:val="false"/>
+              <w:suppressAutoHyphens w:val="true"/>
               <w:spacing w:lineRule="auto" w:line="360" w:before="0" w:after="0"/>
               <w:jc w:val="center"/>
               <w:rPr>
@@ -6176,13 +6190,14 @@
         </w:tc>
         <w:tc>
           <w:tcPr>
-            <w:tcW w:w="1459" w:type="dxa"/>
+            <w:tcW w:w="1460" w:type="dxa"/>
             <w:tcBorders/>
           </w:tcPr>
           <w:p>
             <w:pPr>
               <w:pStyle w:val="Normal"/>
-              <w:widowControl/>
+              <w:widowControl w:val="false"/>
+              <w:suppressAutoHyphens w:val="true"/>
               <w:spacing w:lineRule="auto" w:line="360" w:before="0" w:after="0"/>
               <w:jc w:val="center"/>
               <w:rPr>
@@ -6219,7 +6234,8 @@
           <w:p>
             <w:pPr>
               <w:pStyle w:val="Normal"/>
-              <w:widowControl/>
+              <w:widowControl w:val="false"/>
+              <w:suppressAutoHyphens w:val="true"/>
               <w:spacing w:lineRule="auto" w:line="360" w:before="0" w:after="0"/>
               <w:jc w:val="both"/>
               <w:rPr>
@@ -6247,13 +6263,14 @@
         </w:tc>
         <w:tc>
           <w:tcPr>
-            <w:tcW w:w="1595" w:type="dxa"/>
+            <w:tcW w:w="1594" w:type="dxa"/>
             <w:tcBorders/>
           </w:tcPr>
           <w:p>
             <w:pPr>
               <w:pStyle w:val="Normal"/>
-              <w:widowControl/>
+              <w:widowControl w:val="false"/>
+              <w:suppressAutoHyphens w:val="true"/>
               <w:spacing w:lineRule="auto" w:line="360" w:before="0" w:after="0"/>
               <w:jc w:val="center"/>
               <w:rPr>
@@ -6267,26 +6284,25 @@
             </w:pPr>
             <w:r>
               <w:rPr>
-                <w:rFonts w:eastAsia="Calibri" w:cs="Arial" w:ascii="Arial" w:hAnsi="Arial"/>
+                <w:rFonts w:cs="Arial" w:ascii="Arial" w:hAnsi="Arial"/>
                 <w:b/>
                 <w:bCs/>
-                <w:kern w:val="0"/>
-                <w:sz w:val="22"/>
-                <w:szCs w:val="22"/>
-                <w:lang w:val="pt-BR" w:eastAsia="en-US" w:bidi="ar-SA"/>
+                <w:sz w:val="24"/>
+                <w:szCs w:val="24"/>
               </w:rPr>
             </w:r>
           </w:p>
         </w:tc>
         <w:tc>
           <w:tcPr>
-            <w:tcW w:w="1459" w:type="dxa"/>
+            <w:tcW w:w="1460" w:type="dxa"/>
             <w:tcBorders/>
           </w:tcPr>
           <w:p>
             <w:pPr>
               <w:pStyle w:val="Normal"/>
-              <w:widowControl/>
+              <w:widowControl w:val="false"/>
+              <w:suppressAutoHyphens w:val="true"/>
               <w:spacing w:lineRule="auto" w:line="360" w:before="0" w:after="0"/>
               <w:jc w:val="center"/>
               <w:rPr>
@@ -6314,13 +6330,14 @@
         </w:tc>
         <w:tc>
           <w:tcPr>
-            <w:tcW w:w="1457" w:type="dxa"/>
+            <w:tcW w:w="1456" w:type="dxa"/>
             <w:tcBorders/>
           </w:tcPr>
           <w:p>
             <w:pPr>
               <w:pStyle w:val="Normal"/>
-              <w:widowControl/>
+              <w:widowControl w:val="false"/>
+              <w:suppressAutoHyphens w:val="true"/>
               <w:spacing w:lineRule="auto" w:line="360" w:before="0" w:after="0"/>
               <w:jc w:val="center"/>
               <w:rPr>
@@ -6348,13 +6365,14 @@
         </w:tc>
         <w:tc>
           <w:tcPr>
-            <w:tcW w:w="1459" w:type="dxa"/>
+            <w:tcW w:w="1460" w:type="dxa"/>
             <w:tcBorders/>
           </w:tcPr>
           <w:p>
             <w:pPr>
               <w:pStyle w:val="Normal"/>
-              <w:widowControl/>
+              <w:widowControl w:val="false"/>
+              <w:suppressAutoHyphens w:val="true"/>
               <w:spacing w:lineRule="auto" w:line="360" w:before="0" w:after="0"/>
               <w:jc w:val="center"/>
               <w:rPr>
@@ -6391,7 +6409,8 @@
           <w:p>
             <w:pPr>
               <w:pStyle w:val="Normal"/>
-              <w:widowControl/>
+              <w:widowControl w:val="false"/>
+              <w:suppressAutoHyphens w:val="true"/>
               <w:spacing w:lineRule="auto" w:line="360" w:before="0" w:after="0"/>
               <w:jc w:val="both"/>
               <w:rPr>
@@ -6419,13 +6438,14 @@
         </w:tc>
         <w:tc>
           <w:tcPr>
-            <w:tcW w:w="1595" w:type="dxa"/>
+            <w:tcW w:w="1594" w:type="dxa"/>
             <w:tcBorders/>
           </w:tcPr>
           <w:p>
             <w:pPr>
               <w:pStyle w:val="Normal"/>
-              <w:widowControl/>
+              <w:widowControl w:val="false"/>
+              <w:suppressAutoHyphens w:val="true"/>
               <w:spacing w:lineRule="auto" w:line="360" w:before="0" w:after="0"/>
               <w:jc w:val="center"/>
               <w:rPr>
@@ -6439,26 +6459,25 @@
             </w:pPr>
             <w:r>
               <w:rPr>
-                <w:rFonts w:eastAsia="Calibri" w:cs="Arial" w:ascii="Arial" w:hAnsi="Arial"/>
+                <w:rFonts w:cs="Arial" w:ascii="Arial" w:hAnsi="Arial"/>
                 <w:b/>
                 <w:bCs/>
-                <w:kern w:val="0"/>
-                <w:sz w:val="22"/>
-                <w:szCs w:val="22"/>
-                <w:lang w:val="pt-BR" w:eastAsia="en-US" w:bidi="ar-SA"/>
+                <w:sz w:val="24"/>
+                <w:szCs w:val="24"/>
               </w:rPr>
             </w:r>
           </w:p>
         </w:tc>
         <w:tc>
           <w:tcPr>
-            <w:tcW w:w="1459" w:type="dxa"/>
+            <w:tcW w:w="1460" w:type="dxa"/>
             <w:tcBorders/>
           </w:tcPr>
           <w:p>
             <w:pPr>
               <w:pStyle w:val="Normal"/>
-              <w:widowControl/>
+              <w:widowControl w:val="false"/>
+              <w:suppressAutoHyphens w:val="true"/>
               <w:spacing w:lineRule="auto" w:line="360" w:before="0" w:after="0"/>
               <w:jc w:val="center"/>
               <w:rPr>
@@ -6486,13 +6505,14 @@
         </w:tc>
         <w:tc>
           <w:tcPr>
-            <w:tcW w:w="1457" w:type="dxa"/>
+            <w:tcW w:w="1456" w:type="dxa"/>
             <w:tcBorders/>
           </w:tcPr>
           <w:p>
             <w:pPr>
               <w:pStyle w:val="Normal"/>
-              <w:widowControl/>
+              <w:widowControl w:val="false"/>
+              <w:suppressAutoHyphens w:val="true"/>
               <w:spacing w:lineRule="auto" w:line="360" w:before="0" w:after="0"/>
               <w:jc w:val="center"/>
               <w:rPr>
@@ -6520,13 +6540,14 @@
         </w:tc>
         <w:tc>
           <w:tcPr>
-            <w:tcW w:w="1459" w:type="dxa"/>
+            <w:tcW w:w="1460" w:type="dxa"/>
             <w:tcBorders/>
           </w:tcPr>
           <w:p>
             <w:pPr>
               <w:pStyle w:val="Normal"/>
-              <w:widowControl/>
+              <w:widowControl w:val="false"/>
+              <w:suppressAutoHyphens w:val="true"/>
               <w:spacing w:lineRule="auto" w:line="360" w:before="0" w:after="0"/>
               <w:jc w:val="center"/>
               <w:rPr>
@@ -8140,58 +8161,72 @@
         <w:spacing w:lineRule="auto" w:line="360"/>
         <w:jc w:val="both"/>
         <w:rPr>
-          <w:rFonts w:ascii="Arial" w:hAnsi="Arial" w:cs="Arial"/>
-          <w:b/>
-          <w:b/>
-          <w:bCs/>
-          <w:sz w:val="24"/>
-          <w:szCs w:val="24"/>
-        </w:rPr>
-      </w:pPr>
-      <w:r>
-        <w:rPr>
-          <w:rFonts w:cs="Arial" w:ascii="Arial" w:hAnsi="Arial"/>
-          <w:b/>
-          <w:bCs/>
-          <w:sz w:val="24"/>
-          <w:szCs w:val="24"/>
-        </w:rPr>
-        <w:t>Quantos cigarros fuma por dia?________________________________</w:t>
-      </w:r>
-    </w:p>
-    <w:p>
-      <w:pPr>
-        <w:pStyle w:val="Normal"/>
-        <w:spacing w:lineRule="auto" w:line="360"/>
-        <w:jc w:val="both"/>
-        <w:rPr>
-          <w:rFonts w:ascii="Arial" w:hAnsi="Arial" w:cs="Arial"/>
           <w:i/>
           <w:i/>
           <w:iCs/>
-          <w:sz w:val="24"/>
-          <w:szCs w:val="24"/>
-        </w:rPr>
-      </w:pPr>
-      <w:r>
-        <w:rPr>
-          <w:rFonts w:cs="Arial" w:ascii="Arial" w:hAnsi="Arial"/>
+        </w:rPr>
+      </w:pPr>
+      <w:r>
+        <w:rPr>
+          <w:rFonts w:cs="Arial" w:ascii="Arial" w:hAnsi="Arial"/>
+          <w:b/>
+          <w:bCs/>
           <w:i/>
           <w:iCs/>
           <w:sz w:val="24"/>
           <w:szCs w:val="24"/>
         </w:rPr>
-        <w:t>*</w:t>
-      </w:r>
-      <w:r>
-        <w:rPr>
-          <w:rFonts w:cs="Arial" w:ascii="Arial" w:hAnsi="Arial"/>
+        <w:t>* Quando começou a fumar (data aproximada)</w:t>
+      </w:r>
+    </w:p>
+    <w:p>
+      <w:pPr>
+        <w:pStyle w:val="Normal"/>
+        <w:spacing w:lineRule="auto" w:line="360"/>
+        <w:jc w:val="both"/>
+        <w:rPr>
+          <w:rFonts w:ascii="Arial" w:hAnsi="Arial" w:cs="Arial"/>
+          <w:b/>
+          <w:b/>
+          <w:bCs/>
+          <w:sz w:val="24"/>
+          <w:szCs w:val="24"/>
+        </w:rPr>
+      </w:pPr>
+      <w:r>
+        <w:rPr>
+          <w:rFonts w:cs="Arial" w:ascii="Arial" w:hAnsi="Arial"/>
+          <w:b/>
+          <w:bCs/>
+          <w:sz w:val="24"/>
+          <w:szCs w:val="24"/>
+        </w:rPr>
+        <w:t>Quantos cigarros fuma por dia?________________________________</w:t>
+      </w:r>
+    </w:p>
+    <w:p>
+      <w:pPr>
+        <w:pStyle w:val="Normal"/>
+        <w:spacing w:lineRule="auto" w:line="360"/>
+        <w:jc w:val="both"/>
+        <w:rPr>
+          <w:rFonts w:ascii="Arial" w:hAnsi="Arial" w:cs="Arial"/>
+          <w:i/>
           <w:i/>
           <w:iCs/>
           <w:sz w:val="24"/>
           <w:szCs w:val="24"/>
         </w:rPr>
-        <w:t>Adição: Faz uso de algum medicamento?</w:t>
+      </w:pPr>
+      <w:r>
+        <w:rPr>
+          <w:rFonts w:cs="Arial" w:ascii="Arial" w:hAnsi="Arial"/>
+          <w:i/>
+          <w:iCs/>
+          <w:sz w:val="24"/>
+          <w:szCs w:val="24"/>
+        </w:rPr>
+        <w:t>*Adição: Faz uso de algum medicamento?</w:t>
       </w:r>
     </w:p>
     <w:p>
@@ -8451,14 +8486,14 @@
         <w:tblLook w:firstRow="1" w:noVBand="1" w:lastRow="0" w:firstColumn="1" w:lastColumn="0" w:noHBand="0" w:val="04a0"/>
       </w:tblPr>
       <w:tblGrid>
-        <w:gridCol w:w="2799"/>
-        <w:gridCol w:w="1453"/>
+        <w:gridCol w:w="2798"/>
+        <w:gridCol w:w="1454"/>
         <w:gridCol w:w="983"/>
-        <w:gridCol w:w="222"/>
-        <w:gridCol w:w="497"/>
-        <w:gridCol w:w="1700"/>
+        <w:gridCol w:w="221"/>
+        <w:gridCol w:w="498"/>
+        <w:gridCol w:w="1699"/>
         <w:gridCol w:w="461"/>
-        <w:gridCol w:w="1241"/>
+        <w:gridCol w:w="1242"/>
         <w:gridCol w:w="1701"/>
       </w:tblGrid>
       <w:tr>
@@ -8953,7 +8988,7 @@
         </w:tc>
         <w:tc>
           <w:tcPr>
-            <w:tcW w:w="1700" w:type="dxa"/>
+            <w:tcW w:w="1699" w:type="dxa"/>
             <w:tcBorders>
               <w:top w:val="single" w:sz="12" w:space="0" w:color="000000"/>
               <w:bottom w:val="single" w:sz="12" w:space="0" w:color="000000"/>
@@ -9016,7 +9051,7 @@
         </w:tc>
         <w:tc>
           <w:tcPr>
-            <w:tcW w:w="1702" w:type="dxa"/>
+            <w:tcW w:w="1703" w:type="dxa"/>
             <w:gridSpan w:val="2"/>
             <w:tcBorders>
               <w:top w:val="single" w:sz="12" w:space="0" w:color="000000"/>
@@ -9226,7 +9261,7 @@
         </w:tc>
         <w:tc>
           <w:tcPr>
-            <w:tcW w:w="1700" w:type="dxa"/>
+            <w:tcW w:w="1699" w:type="dxa"/>
             <w:tcBorders>
               <w:top w:val="single" w:sz="12" w:space="0" w:color="000000"/>
               <w:bottom w:val="single" w:sz="4" w:space="0" w:color="000000"/>
@@ -9257,7 +9292,7 @@
         </w:tc>
         <w:tc>
           <w:tcPr>
-            <w:tcW w:w="1702" w:type="dxa"/>
+            <w:tcW w:w="1703" w:type="dxa"/>
             <w:gridSpan w:val="2"/>
             <w:tcBorders>
               <w:top w:val="single" w:sz="12" w:space="0" w:color="000000"/>
@@ -9403,7 +9438,7 @@
         </w:tc>
         <w:tc>
           <w:tcPr>
-            <w:tcW w:w="1700" w:type="dxa"/>
+            <w:tcW w:w="1699" w:type="dxa"/>
             <w:tcBorders>
               <w:top w:val="single" w:sz="4" w:space="0" w:color="000000"/>
               <w:bottom w:val="single" w:sz="4" w:space="0" w:color="000000"/>
@@ -9434,7 +9469,7 @@
         </w:tc>
         <w:tc>
           <w:tcPr>
-            <w:tcW w:w="1702" w:type="dxa"/>
+            <w:tcW w:w="1703" w:type="dxa"/>
             <w:gridSpan w:val="2"/>
             <w:tcBorders>
               <w:top w:val="single" w:sz="4" w:space="0" w:color="000000"/>
@@ -9580,7 +9615,7 @@
         </w:tc>
         <w:tc>
           <w:tcPr>
-            <w:tcW w:w="1700" w:type="dxa"/>
+            <w:tcW w:w="1699" w:type="dxa"/>
             <w:tcBorders>
               <w:top w:val="single" w:sz="4" w:space="0" w:color="000000"/>
               <w:bottom w:val="single" w:sz="4" w:space="0" w:color="000000"/>
@@ -9611,7 +9646,7 @@
         </w:tc>
         <w:tc>
           <w:tcPr>
-            <w:tcW w:w="1702" w:type="dxa"/>
+            <w:tcW w:w="1703" w:type="dxa"/>
             <w:gridSpan w:val="2"/>
             <w:tcBorders>
               <w:top w:val="single" w:sz="4" w:space="0" w:color="000000"/>
@@ -9757,7 +9792,7 @@
         </w:tc>
         <w:tc>
           <w:tcPr>
-            <w:tcW w:w="1700" w:type="dxa"/>
+            <w:tcW w:w="1699" w:type="dxa"/>
             <w:tcBorders>
               <w:top w:val="single" w:sz="4" w:space="0" w:color="000000"/>
               <w:bottom w:val="single" w:sz="4" w:space="0" w:color="000000"/>
@@ -9788,7 +9823,7 @@
         </w:tc>
         <w:tc>
           <w:tcPr>
-            <w:tcW w:w="1702" w:type="dxa"/>
+            <w:tcW w:w="1703" w:type="dxa"/>
             <w:gridSpan w:val="2"/>
             <w:tcBorders>
               <w:top w:val="single" w:sz="4" w:space="0" w:color="000000"/>
@@ -9934,7 +9969,7 @@
         </w:tc>
         <w:tc>
           <w:tcPr>
-            <w:tcW w:w="1700" w:type="dxa"/>
+            <w:tcW w:w="1699" w:type="dxa"/>
             <w:tcBorders>
               <w:top w:val="single" w:sz="4" w:space="0" w:color="000000"/>
               <w:bottom w:val="single" w:sz="4" w:space="0" w:color="000000"/>
@@ -9965,7 +10000,7 @@
         </w:tc>
         <w:tc>
           <w:tcPr>
-            <w:tcW w:w="1702" w:type="dxa"/>
+            <w:tcW w:w="1703" w:type="dxa"/>
             <w:gridSpan w:val="2"/>
             <w:tcBorders>
               <w:top w:val="single" w:sz="4" w:space="0" w:color="000000"/>
@@ -10111,7 +10146,7 @@
         </w:tc>
         <w:tc>
           <w:tcPr>
-            <w:tcW w:w="1700" w:type="dxa"/>
+            <w:tcW w:w="1699" w:type="dxa"/>
             <w:tcBorders>
               <w:top w:val="single" w:sz="4" w:space="0" w:color="000000"/>
               <w:bottom w:val="single" w:sz="4" w:space="0" w:color="000000"/>
@@ -10142,7 +10177,7 @@
         </w:tc>
         <w:tc>
           <w:tcPr>
-            <w:tcW w:w="1702" w:type="dxa"/>
+            <w:tcW w:w="1703" w:type="dxa"/>
             <w:gridSpan w:val="2"/>
             <w:tcBorders>
               <w:top w:val="single" w:sz="4" w:space="0" w:color="000000"/>
@@ -10288,7 +10323,7 @@
         </w:tc>
         <w:tc>
           <w:tcPr>
-            <w:tcW w:w="1700" w:type="dxa"/>
+            <w:tcW w:w="1699" w:type="dxa"/>
             <w:tcBorders>
               <w:top w:val="single" w:sz="4" w:space="0" w:color="000000"/>
               <w:bottom w:val="single" w:sz="4" w:space="0" w:color="000000"/>
@@ -10319,7 +10354,7 @@
         </w:tc>
         <w:tc>
           <w:tcPr>
-            <w:tcW w:w="1702" w:type="dxa"/>
+            <w:tcW w:w="1703" w:type="dxa"/>
             <w:gridSpan w:val="2"/>
             <w:tcBorders>
               <w:top w:val="single" w:sz="4" w:space="0" w:color="000000"/>
@@ -10465,7 +10500,7 @@
         </w:tc>
         <w:tc>
           <w:tcPr>
-            <w:tcW w:w="1700" w:type="dxa"/>
+            <w:tcW w:w="1699" w:type="dxa"/>
             <w:tcBorders>
               <w:top w:val="single" w:sz="4" w:space="0" w:color="000000"/>
               <w:bottom w:val="single" w:sz="4" w:space="0" w:color="000000"/>
@@ -10496,7 +10531,7 @@
         </w:tc>
         <w:tc>
           <w:tcPr>
-            <w:tcW w:w="1702" w:type="dxa"/>
+            <w:tcW w:w="1703" w:type="dxa"/>
             <w:gridSpan w:val="2"/>
             <w:tcBorders>
               <w:top w:val="single" w:sz="4" w:space="0" w:color="000000"/>
@@ -10642,7 +10677,7 @@
         </w:tc>
         <w:tc>
           <w:tcPr>
-            <w:tcW w:w="1700" w:type="dxa"/>
+            <w:tcW w:w="1699" w:type="dxa"/>
             <w:tcBorders>
               <w:top w:val="single" w:sz="4" w:space="0" w:color="000000"/>
               <w:bottom w:val="single" w:sz="4" w:space="0" w:color="000000"/>
@@ -10673,7 +10708,7 @@
         </w:tc>
         <w:tc>
           <w:tcPr>
-            <w:tcW w:w="1702" w:type="dxa"/>
+            <w:tcW w:w="1703" w:type="dxa"/>
             <w:gridSpan w:val="2"/>
             <w:tcBorders>
               <w:top w:val="single" w:sz="4" w:space="0" w:color="000000"/>
@@ -10819,7 +10854,7 @@
         </w:tc>
         <w:tc>
           <w:tcPr>
-            <w:tcW w:w="1700" w:type="dxa"/>
+            <w:tcW w:w="1699" w:type="dxa"/>
             <w:tcBorders>
               <w:top w:val="single" w:sz="4" w:space="0" w:color="000000"/>
               <w:bottom w:val="single" w:sz="4" w:space="0" w:color="000000"/>
@@ -10850,7 +10885,7 @@
         </w:tc>
         <w:tc>
           <w:tcPr>
-            <w:tcW w:w="1702" w:type="dxa"/>
+            <w:tcW w:w="1703" w:type="dxa"/>
             <w:gridSpan w:val="2"/>
             <w:tcBorders>
               <w:top w:val="single" w:sz="4" w:space="0" w:color="000000"/>
@@ -10996,7 +11031,7 @@
         </w:tc>
         <w:tc>
           <w:tcPr>
-            <w:tcW w:w="1700" w:type="dxa"/>
+            <w:tcW w:w="1699" w:type="dxa"/>
             <w:tcBorders>
               <w:top w:val="single" w:sz="4" w:space="0" w:color="000000"/>
               <w:bottom w:val="single" w:sz="4" w:space="0" w:color="000000"/>
@@ -11027,7 +11062,7 @@
         </w:tc>
         <w:tc>
           <w:tcPr>
-            <w:tcW w:w="1702" w:type="dxa"/>
+            <w:tcW w:w="1703" w:type="dxa"/>
             <w:gridSpan w:val="2"/>
             <w:tcBorders>
               <w:top w:val="single" w:sz="4" w:space="0" w:color="000000"/>
@@ -11173,7 +11208,7 @@
         </w:tc>
         <w:tc>
           <w:tcPr>
-            <w:tcW w:w="1700" w:type="dxa"/>
+            <w:tcW w:w="1699" w:type="dxa"/>
             <w:tcBorders>
               <w:top w:val="single" w:sz="4" w:space="0" w:color="000000"/>
               <w:bottom w:val="single" w:sz="4" w:space="0" w:color="000000"/>
@@ -11204,7 +11239,7 @@
         </w:tc>
         <w:tc>
           <w:tcPr>
-            <w:tcW w:w="1702" w:type="dxa"/>
+            <w:tcW w:w="1703" w:type="dxa"/>
             <w:gridSpan w:val="2"/>
             <w:tcBorders>
               <w:top w:val="single" w:sz="4" w:space="0" w:color="000000"/>
@@ -11350,7 +11385,7 @@
         </w:tc>
         <w:tc>
           <w:tcPr>
-            <w:tcW w:w="1700" w:type="dxa"/>
+            <w:tcW w:w="1699" w:type="dxa"/>
             <w:tcBorders>
               <w:top w:val="single" w:sz="4" w:space="0" w:color="000000"/>
               <w:bottom w:val="single" w:sz="4" w:space="0" w:color="000000"/>
@@ -11381,7 +11416,7 @@
         </w:tc>
         <w:tc>
           <w:tcPr>
-            <w:tcW w:w="1702" w:type="dxa"/>
+            <w:tcW w:w="1703" w:type="dxa"/>
             <w:gridSpan w:val="2"/>
             <w:tcBorders>
               <w:top w:val="single" w:sz="4" w:space="0" w:color="000000"/>
@@ -11527,7 +11562,7 @@
         </w:tc>
         <w:tc>
           <w:tcPr>
-            <w:tcW w:w="1700" w:type="dxa"/>
+            <w:tcW w:w="1699" w:type="dxa"/>
             <w:tcBorders>
               <w:top w:val="single" w:sz="4" w:space="0" w:color="000000"/>
               <w:bottom w:val="single" w:sz="4" w:space="0" w:color="000000"/>
@@ -11558,7 +11593,7 @@
         </w:tc>
         <w:tc>
           <w:tcPr>
-            <w:tcW w:w="1702" w:type="dxa"/>
+            <w:tcW w:w="1703" w:type="dxa"/>
             <w:gridSpan w:val="2"/>
             <w:tcBorders>
               <w:top w:val="single" w:sz="4" w:space="0" w:color="000000"/>
@@ -11704,7 +11739,7 @@
         </w:tc>
         <w:tc>
           <w:tcPr>
-            <w:tcW w:w="1700" w:type="dxa"/>
+            <w:tcW w:w="1699" w:type="dxa"/>
             <w:tcBorders>
               <w:top w:val="single" w:sz="4" w:space="0" w:color="000000"/>
               <w:bottom w:val="single" w:sz="4" w:space="0" w:color="000000"/>
@@ -11735,7 +11770,7 @@
         </w:tc>
         <w:tc>
           <w:tcPr>
-            <w:tcW w:w="1702" w:type="dxa"/>
+            <w:tcW w:w="1703" w:type="dxa"/>
             <w:gridSpan w:val="2"/>
             <w:tcBorders>
               <w:top w:val="single" w:sz="4" w:space="0" w:color="000000"/>
@@ -11881,7 +11916,7 @@
         </w:tc>
         <w:tc>
           <w:tcPr>
-            <w:tcW w:w="1700" w:type="dxa"/>
+            <w:tcW w:w="1699" w:type="dxa"/>
             <w:tcBorders>
               <w:top w:val="single" w:sz="4" w:space="0" w:color="000000"/>
               <w:bottom w:val="single" w:sz="4" w:space="0" w:color="000000"/>
@@ -11912,7 +11947,7 @@
         </w:tc>
         <w:tc>
           <w:tcPr>
-            <w:tcW w:w="1702" w:type="dxa"/>
+            <w:tcW w:w="1703" w:type="dxa"/>
             <w:gridSpan w:val="2"/>
             <w:tcBorders>
               <w:top w:val="single" w:sz="4" w:space="0" w:color="000000"/>
@@ -12058,7 +12093,7 @@
         </w:tc>
         <w:tc>
           <w:tcPr>
-            <w:tcW w:w="1700" w:type="dxa"/>
+            <w:tcW w:w="1699" w:type="dxa"/>
             <w:tcBorders>
               <w:top w:val="single" w:sz="4" w:space="0" w:color="000000"/>
               <w:bottom w:val="single" w:sz="4" w:space="0" w:color="000000"/>
@@ -12089,7 +12124,7 @@
         </w:tc>
         <w:tc>
           <w:tcPr>
-            <w:tcW w:w="1702" w:type="dxa"/>
+            <w:tcW w:w="1703" w:type="dxa"/>
             <w:gridSpan w:val="2"/>
             <w:tcBorders>
               <w:top w:val="single" w:sz="4" w:space="0" w:color="000000"/>
@@ -12235,7 +12270,7 @@
         </w:tc>
         <w:tc>
           <w:tcPr>
-            <w:tcW w:w="1700" w:type="dxa"/>
+            <w:tcW w:w="1699" w:type="dxa"/>
             <w:tcBorders>
               <w:top w:val="single" w:sz="4" w:space="0" w:color="000000"/>
               <w:bottom w:val="single" w:sz="4" w:space="0" w:color="000000"/>
@@ -12266,7 +12301,7 @@
         </w:tc>
         <w:tc>
           <w:tcPr>
-            <w:tcW w:w="1702" w:type="dxa"/>
+            <w:tcW w:w="1703" w:type="dxa"/>
             <w:gridSpan w:val="2"/>
             <w:tcBorders>
               <w:top w:val="single" w:sz="4" w:space="0" w:color="000000"/>
@@ -12412,7 +12447,7 @@
         </w:tc>
         <w:tc>
           <w:tcPr>
-            <w:tcW w:w="1700" w:type="dxa"/>
+            <w:tcW w:w="1699" w:type="dxa"/>
             <w:tcBorders>
               <w:top w:val="single" w:sz="4" w:space="0" w:color="000000"/>
               <w:bottom w:val="single" w:sz="4" w:space="0" w:color="000000"/>
@@ -12443,7 +12478,7 @@
         </w:tc>
         <w:tc>
           <w:tcPr>
-            <w:tcW w:w="1702" w:type="dxa"/>
+            <w:tcW w:w="1703" w:type="dxa"/>
             <w:gridSpan w:val="2"/>
             <w:tcBorders>
               <w:top w:val="single" w:sz="4" w:space="0" w:color="000000"/>
@@ -12589,7 +12624,7 @@
         </w:tc>
         <w:tc>
           <w:tcPr>
-            <w:tcW w:w="1700" w:type="dxa"/>
+            <w:tcW w:w="1699" w:type="dxa"/>
             <w:tcBorders>
               <w:top w:val="single" w:sz="4" w:space="0" w:color="000000"/>
               <w:bottom w:val="single" w:sz="4" w:space="0" w:color="000000"/>
@@ -12620,7 +12655,7 @@
         </w:tc>
         <w:tc>
           <w:tcPr>
-            <w:tcW w:w="1702" w:type="dxa"/>
+            <w:tcW w:w="1703" w:type="dxa"/>
             <w:gridSpan w:val="2"/>
             <w:tcBorders>
               <w:top w:val="single" w:sz="4" w:space="0" w:color="000000"/>
@@ -12766,7 +12801,7 @@
         </w:tc>
         <w:tc>
           <w:tcPr>
-            <w:tcW w:w="1700" w:type="dxa"/>
+            <w:tcW w:w="1699" w:type="dxa"/>
             <w:tcBorders>
               <w:top w:val="single" w:sz="4" w:space="0" w:color="000000"/>
               <w:bottom w:val="single" w:sz="12" w:space="0" w:color="000000"/>
@@ -12797,7 +12832,7 @@
         </w:tc>
         <w:tc>
           <w:tcPr>
-            <w:tcW w:w="1702" w:type="dxa"/>
+            <w:tcW w:w="1703" w:type="dxa"/>
             <w:gridSpan w:val="2"/>
             <w:tcBorders>
               <w:top w:val="single" w:sz="4" w:space="0" w:color="000000"/>
@@ -12866,7 +12901,7 @@
         </w:trPr>
         <w:tc>
           <w:tcPr>
-            <w:tcW w:w="2799" w:type="dxa"/>
+            <w:tcW w:w="2798" w:type="dxa"/>
             <w:tcBorders>
               <w:top w:val="single" w:sz="12" w:space="0" w:color="000000"/>
               <w:left w:val="single" w:sz="12" w:space="0" w:color="000000"/>
@@ -12960,7 +12995,7 @@
         </w:tc>
         <w:tc>
           <w:tcPr>
-            <w:tcW w:w="2942" w:type="dxa"/>
+            <w:tcW w:w="2943" w:type="dxa"/>
             <w:gridSpan w:val="2"/>
             <w:tcBorders>
               <w:top w:val="single" w:sz="12" w:space="0" w:color="000000"/>
@@ -19985,6 +20020,7 @@
     <w:qFormat/>
     <w:pPr>
       <w:widowControl/>
+      <w:suppressAutoHyphens w:val="true"/>
       <w:bidi w:val="0"/>
       <w:spacing w:lineRule="auto" w:line="259" w:before="0" w:after="160"/>
       <w:jc w:val="left"/>

</xml_diff>